<commit_message>
Padronização do layout do relatorio
</commit_message>
<xml_diff>
--- a/docs/Relatório Sprint 2 - Análise Exploratória do Dataset HP.docx
+++ b/docs/Relatório Sprint 2 - Análise Exploratória do Dataset HP.docx
@@ -742,7 +742,6 @@
       <w:tr>
         <w:trPr>
           <w:cantSplit w:val="0"/>
-          <w:trHeight w:val="465" w:hRule="atLeast"/>
           <w:tblHeader w:val="0"/>
         </w:trPr>
         <w:tc>
@@ -753,6 +752,7 @@
               <w:bottom w:color="d6d6d6" w:space="0" w:sz="6" w:val="single"/>
               <w:right w:color="d6d6d6" w:space="0" w:sz="6" w:val="single"/>
             </w:tcBorders>
+            <w:shd w:fill="9fc5e8" w:val="clear"/>
             <w:tcMar>
               <w:top w:w="100.0" w:type="dxa"/>
               <w:left w:w="200.0" w:type="dxa"/>
@@ -791,6 +791,7 @@
               <w:bottom w:color="d6d6d6" w:space="0" w:sz="6" w:val="single"/>
               <w:right w:color="d6d6d6" w:space="0" w:sz="6" w:val="single"/>
             </w:tcBorders>
+            <w:shd w:fill="9fc5e8" w:val="clear"/>
             <w:tcMar>
               <w:top w:w="100.0" w:type="dxa"/>
               <w:left w:w="200.0" w:type="dxa"/>
@@ -829,6 +830,7 @@
               <w:bottom w:color="d6d6d6" w:space="0" w:sz="6" w:val="single"/>
               <w:right w:color="d6d6d6" w:space="0" w:sz="6" w:val="single"/>
             </w:tcBorders>
+            <w:shd w:fill="9fc5e8" w:val="clear"/>
             <w:tcMar>
               <w:top w:w="100.0" w:type="dxa"/>
               <w:left w:w="200.0" w:type="dxa"/>
@@ -867,6 +869,7 @@
               <w:bottom w:color="d6d6d6" w:space="0" w:sz="6" w:val="single"/>
               <w:right w:color="d6d6d6" w:space="0" w:sz="6" w:val="single"/>
             </w:tcBorders>
+            <w:shd w:fill="9fc5e8" w:val="clear"/>
             <w:tcMar>
               <w:top w:w="100.0" w:type="dxa"/>
               <w:left w:w="200.0" w:type="dxa"/>
@@ -905,6 +908,7 @@
               <w:bottom w:color="d6d6d6" w:space="0" w:sz="6" w:val="single"/>
               <w:right w:color="d6d6d6" w:space="0" w:sz="6" w:val="single"/>
             </w:tcBorders>
+            <w:shd w:fill="9fc5e8" w:val="clear"/>
             <w:tcMar>
               <w:top w:w="100.0" w:type="dxa"/>
               <w:left w:w="200.0" w:type="dxa"/>
@@ -943,6 +947,7 @@
               <w:bottom w:color="d6d6d6" w:space="0" w:sz="6" w:val="single"/>
               <w:right w:color="d6d6d6" w:space="0" w:sz="6" w:val="single"/>
             </w:tcBorders>
+            <w:shd w:fill="9fc5e8" w:val="clear"/>
             <w:tcMar>
               <w:top w:w="100.0" w:type="dxa"/>
               <w:left w:w="200.0" w:type="dxa"/>
@@ -977,7 +982,7 @@
       <w:tr>
         <w:trPr>
           <w:cantSplit w:val="0"/>
-          <w:trHeight w:val="465" w:hRule="atLeast"/>
+          <w:trHeight w:val="595.9252929687499" w:hRule="atLeast"/>
           <w:tblHeader w:val="0"/>
         </w:trPr>
         <w:tc>
@@ -988,6 +993,7 @@
               <w:bottom w:color="d6d6d6" w:space="0" w:sz="6" w:val="single"/>
               <w:right w:color="d6d6d6" w:space="0" w:sz="6" w:val="single"/>
             </w:tcBorders>
+            <w:shd w:fill="cfe2f3" w:val="clear"/>
             <w:tcMar>
               <w:top w:w="100.0" w:type="dxa"/>
               <w:left w:w="200.0" w:type="dxa"/>
@@ -1020,6 +1026,7 @@
               <w:bottom w:color="d6d6d6" w:space="0" w:sz="6" w:val="single"/>
               <w:right w:color="d6d6d6" w:space="0" w:sz="6" w:val="single"/>
             </w:tcBorders>
+            <w:shd w:fill="cfe2f3" w:val="clear"/>
             <w:tcMar>
               <w:top w:w="100.0" w:type="dxa"/>
               <w:left w:w="200.0" w:type="dxa"/>
@@ -1052,6 +1059,7 @@
               <w:bottom w:color="d6d6d6" w:space="0" w:sz="6" w:val="single"/>
               <w:right w:color="d6d6d6" w:space="0" w:sz="6" w:val="single"/>
             </w:tcBorders>
+            <w:shd w:fill="cfe2f3" w:val="clear"/>
             <w:tcMar>
               <w:top w:w="100.0" w:type="dxa"/>
               <w:left w:w="200.0" w:type="dxa"/>
@@ -1084,6 +1092,7 @@
               <w:bottom w:color="d6d6d6" w:space="0" w:sz="6" w:val="single"/>
               <w:right w:color="d6d6d6" w:space="0" w:sz="6" w:val="single"/>
             </w:tcBorders>
+            <w:shd w:fill="cfe2f3" w:val="clear"/>
             <w:tcMar>
               <w:top w:w="100.0" w:type="dxa"/>
               <w:left w:w="200.0" w:type="dxa"/>
@@ -1116,6 +1125,7 @@
               <w:bottom w:color="d6d6d6" w:space="0" w:sz="6" w:val="single"/>
               <w:right w:color="d6d6d6" w:space="0" w:sz="6" w:val="single"/>
             </w:tcBorders>
+            <w:shd w:fill="cfe2f3" w:val="clear"/>
             <w:tcMar>
               <w:top w:w="100.0" w:type="dxa"/>
               <w:left w:w="200.0" w:type="dxa"/>
@@ -1148,6 +1158,7 @@
               <w:bottom w:color="d6d6d6" w:space="0" w:sz="6" w:val="single"/>
               <w:right w:color="d6d6d6" w:space="0" w:sz="6" w:val="single"/>
             </w:tcBorders>
+            <w:shd w:fill="cfe2f3" w:val="clear"/>
             <w:tcMar>
               <w:top w:w="100.0" w:type="dxa"/>
               <w:left w:w="200.0" w:type="dxa"/>
@@ -1176,7 +1187,7 @@
       <w:tr>
         <w:trPr>
           <w:cantSplit w:val="0"/>
-          <w:trHeight w:val="465" w:hRule="atLeast"/>
+          <w:trHeight w:val="625.9252929687499" w:hRule="atLeast"/>
           <w:tblHeader w:val="0"/>
         </w:trPr>
         <w:tc>
@@ -1187,6 +1198,7 @@
               <w:bottom w:color="d6d6d6" w:space="0" w:sz="6" w:val="single"/>
               <w:right w:color="d6d6d6" w:space="0" w:sz="6" w:val="single"/>
             </w:tcBorders>
+            <w:shd w:fill="cfe2f3" w:val="clear"/>
             <w:tcMar>
               <w:top w:w="100.0" w:type="dxa"/>
               <w:left w:w="200.0" w:type="dxa"/>
@@ -1219,6 +1231,7 @@
               <w:bottom w:color="d6d6d6" w:space="0" w:sz="6" w:val="single"/>
               <w:right w:color="d6d6d6" w:space="0" w:sz="6" w:val="single"/>
             </w:tcBorders>
+            <w:shd w:fill="cfe2f3" w:val="clear"/>
             <w:tcMar>
               <w:top w:w="100.0" w:type="dxa"/>
               <w:left w:w="200.0" w:type="dxa"/>
@@ -1251,6 +1264,7 @@
               <w:bottom w:color="d6d6d6" w:space="0" w:sz="6" w:val="single"/>
               <w:right w:color="d6d6d6" w:space="0" w:sz="6" w:val="single"/>
             </w:tcBorders>
+            <w:shd w:fill="cfe2f3" w:val="clear"/>
             <w:tcMar>
               <w:top w:w="100.0" w:type="dxa"/>
               <w:left w:w="200.0" w:type="dxa"/>
@@ -1283,6 +1297,7 @@
               <w:bottom w:color="d6d6d6" w:space="0" w:sz="6" w:val="single"/>
               <w:right w:color="d6d6d6" w:space="0" w:sz="6" w:val="single"/>
             </w:tcBorders>
+            <w:shd w:fill="cfe2f3" w:val="clear"/>
             <w:tcMar>
               <w:top w:w="100.0" w:type="dxa"/>
               <w:left w:w="200.0" w:type="dxa"/>
@@ -1315,6 +1330,7 @@
               <w:bottom w:color="d6d6d6" w:space="0" w:sz="6" w:val="single"/>
               <w:right w:color="d6d6d6" w:space="0" w:sz="6" w:val="single"/>
             </w:tcBorders>
+            <w:shd w:fill="cfe2f3" w:val="clear"/>
             <w:tcMar>
               <w:top w:w="100.0" w:type="dxa"/>
               <w:left w:w="200.0" w:type="dxa"/>
@@ -1347,6 +1363,7 @@
               <w:bottom w:color="d6d6d6" w:space="0" w:sz="6" w:val="single"/>
               <w:right w:color="d6d6d6" w:space="0" w:sz="6" w:val="single"/>
             </w:tcBorders>
+            <w:shd w:fill="cfe2f3" w:val="clear"/>
             <w:tcMar>
               <w:top w:w="100.0" w:type="dxa"/>
               <w:left w:w="200.0" w:type="dxa"/>
@@ -1756,12 +1773,12 @@
           <wp:inline distB="114300" distT="114300" distL="114300" distR="114300">
             <wp:extent cx="4929188" cy="2759362"/>
             <wp:effectExtent b="0" l="0" r="0" t="0"/>
-            <wp:docPr id="3" name="image3.png"/>
+            <wp:docPr id="3" name="image1.png"/>
             <a:graphic>
               <a:graphicData uri="http://schemas.openxmlformats.org/drawingml/2006/picture">
                 <pic:pic>
                   <pic:nvPicPr>
-                    <pic:cNvPr id="0" name="image3.png"/>
+                    <pic:cNvPr id="0" name="image1.png"/>
                     <pic:cNvPicPr preferRelativeResize="0"/>
                   </pic:nvPicPr>
                   <pic:blipFill>
@@ -1842,12 +1859,12 @@
           <wp:inline distB="114300" distT="114300" distL="114300" distR="114300">
             <wp:extent cx="4838700" cy="2396944"/>
             <wp:effectExtent b="0" l="0" r="0" t="0"/>
-            <wp:docPr id="1" name="image2.png"/>
+            <wp:docPr id="1" name="image3.png"/>
             <a:graphic>
               <a:graphicData uri="http://schemas.openxmlformats.org/drawingml/2006/picture">
                 <pic:pic>
                   <pic:nvPicPr>
-                    <pic:cNvPr id="0" name="image2.png"/>
+                    <pic:cNvPr id="0" name="image3.png"/>
                     <pic:cNvPicPr preferRelativeResize="0"/>
                   </pic:nvPicPr>
                   <pic:blipFill>
@@ -2122,12 +2139,12 @@
           <wp:inline distB="114300" distT="114300" distL="114300" distR="114300">
             <wp:extent cx="5731200" cy="4927600"/>
             <wp:effectExtent b="0" l="0" r="0" t="0"/>
-            <wp:docPr id="2" name="image1.png"/>
+            <wp:docPr id="2" name="image2.png"/>
             <a:graphic>
               <a:graphicData uri="http://schemas.openxmlformats.org/drawingml/2006/picture">
                 <pic:pic>
                   <pic:nvPicPr>
-                    <pic:cNvPr id="0" name="image1.png"/>
+                    <pic:cNvPr id="0" name="image2.png"/>
                     <pic:cNvPicPr preferRelativeResize="0"/>
                   </pic:nvPicPr>
                   <pic:blipFill>

</xml_diff>